<commit_message>
fix the issues in question 4 and question 5
</commit_message>
<xml_diff>
--- a/BDA.docx
+++ b/BDA.docx
@@ -3840,6 +3840,637 @@
           <w:szCs w:val="28"/>
           <w:lang w:val="en-US"/>
         </w:rPr>
+        <w:t>Part – 0000</w:t>
+      </w:r>
+      <w:r>
+        <w:rPr>
+          <w:rFonts w:ascii="Times New Roman" w:hAnsi="Times New Roman" w:cs="Times New Roman"/>
+          <w:sz w:val="28"/>
+          <w:szCs w:val="28"/>
+          <w:lang w:val="en-US"/>
+        </w:rPr>
+        <w:t>4</w:t>
+      </w:r>
+    </w:p>
+    <w:p>
+      <w:pPr>
+        <w:rPr>
+          <w:rFonts w:ascii="Times New Roman" w:hAnsi="Times New Roman" w:cs="Times New Roman"/>
+          <w:sz w:val="28"/>
+          <w:szCs w:val="28"/>
+          <w:lang w:val="en-US"/>
+        </w:rPr>
+      </w:pPr>
+    </w:p>
+    <w:p>
+      <w:pPr>
+        <w:rPr>
+          <w:rFonts w:ascii="Times New Roman" w:hAnsi="Times New Roman" w:cs="Times New Roman"/>
+          <w:sz w:val="28"/>
+          <w:szCs w:val="28"/>
+          <w:lang w:val="en-US"/>
+        </w:rPr>
+      </w:pPr>
+      <w:proofErr w:type="gramStart"/>
+      <w:r>
+        <w:rPr>
+          <w:rFonts w:ascii="Times New Roman" w:hAnsi="Times New Roman" w:cs="Times New Roman"/>
+          <w:sz w:val="28"/>
+          <w:szCs w:val="28"/>
+          <w:lang w:val="en-US"/>
+        </w:rPr>
+        <w:t>Row(</w:t>
+      </w:r>
+      <w:proofErr w:type="gramEnd"/>
+      <w:r>
+        <w:rPr>
+          <w:rFonts w:ascii="Times New Roman" w:hAnsi="Times New Roman" w:cs="Times New Roman"/>
+          <w:sz w:val="28"/>
+          <w:szCs w:val="28"/>
+          <w:lang w:val="en-US"/>
+        </w:rPr>
+        <w:t xml:space="preserve">station=u'161710', </w:t>
+      </w:r>
+      <w:proofErr w:type="spellStart"/>
+      <w:r>
+        <w:rPr>
+          <w:rFonts w:ascii="Times New Roman" w:hAnsi="Times New Roman" w:cs="Times New Roman"/>
+          <w:sz w:val="28"/>
+          <w:szCs w:val="28"/>
+          <w:lang w:val="en-US"/>
+        </w:rPr>
+        <w:t>MaxTemp</w:t>
+      </w:r>
+      <w:proofErr w:type="spellEnd"/>
+      <w:r>
+        <w:rPr>
+          <w:rFonts w:ascii="Times New Roman" w:hAnsi="Times New Roman" w:cs="Times New Roman"/>
+          <w:sz w:val="28"/>
+          <w:szCs w:val="28"/>
+          <w:lang w:val="en-US"/>
+        </w:rPr>
+        <w:t xml:space="preserve">=30.6, station=u'161710', </w:t>
+      </w:r>
+      <w:proofErr w:type="spellStart"/>
+      <w:r>
+        <w:rPr>
+          <w:rFonts w:ascii="Times New Roman" w:hAnsi="Times New Roman" w:cs="Times New Roman"/>
+          <w:sz w:val="28"/>
+          <w:szCs w:val="28"/>
+          <w:lang w:val="en-US"/>
+        </w:rPr>
+        <w:t>maxPrecipitation</w:t>
+      </w:r>
+      <w:proofErr w:type="spellEnd"/>
+      <w:r>
+        <w:rPr>
+          <w:rFonts w:ascii="Times New Roman" w:hAnsi="Times New Roman" w:cs="Times New Roman"/>
+          <w:sz w:val="28"/>
+          <w:szCs w:val="28"/>
+          <w:lang w:val="en-US"/>
+        </w:rPr>
+        <w:t>=49.89999999999999)</w:t>
+      </w:r>
+    </w:p>
+    <w:p>
+      <w:pPr>
+        <w:rPr>
+          <w:rFonts w:ascii="Times New Roman" w:hAnsi="Times New Roman" w:cs="Times New Roman"/>
+          <w:sz w:val="28"/>
+          <w:szCs w:val="28"/>
+          <w:lang w:val="en-US"/>
+        </w:rPr>
+      </w:pPr>
+    </w:p>
+    <w:p>
+      <w:pPr>
+        <w:rPr>
+          <w:rFonts w:ascii="Times New Roman" w:hAnsi="Times New Roman" w:cs="Times New Roman"/>
+          <w:sz w:val="28"/>
+          <w:szCs w:val="28"/>
+          <w:lang w:val="en-US"/>
+        </w:rPr>
+      </w:pPr>
+      <w:proofErr w:type="gramStart"/>
+      <w:r>
+        <w:rPr>
+          <w:rFonts w:ascii="Times New Roman" w:hAnsi="Times New Roman" w:cs="Times New Roman"/>
+          <w:sz w:val="28"/>
+          <w:szCs w:val="28"/>
+          <w:lang w:val="en-US"/>
+        </w:rPr>
+        <w:t>Row(</w:t>
+      </w:r>
+      <w:proofErr w:type="gramEnd"/>
+      <w:r>
+        <w:rPr>
+          <w:rFonts w:ascii="Times New Roman" w:hAnsi="Times New Roman" w:cs="Times New Roman"/>
+          <w:sz w:val="28"/>
+          <w:szCs w:val="28"/>
+          <w:lang w:val="en-US"/>
+        </w:rPr>
+        <w:t xml:space="preserve">station=u'95130', </w:t>
+      </w:r>
+      <w:proofErr w:type="spellStart"/>
+      <w:r>
+        <w:rPr>
+          <w:rFonts w:ascii="Times New Roman" w:hAnsi="Times New Roman" w:cs="Times New Roman"/>
+          <w:sz w:val="28"/>
+          <w:szCs w:val="28"/>
+          <w:lang w:val="en-US"/>
+        </w:rPr>
+        <w:t>MaxTemp</w:t>
+      </w:r>
+      <w:proofErr w:type="spellEnd"/>
+      <w:r>
+        <w:rPr>
+          <w:rFonts w:ascii="Times New Roman" w:hAnsi="Times New Roman" w:cs="Times New Roman"/>
+          <w:sz w:val="28"/>
+          <w:szCs w:val="28"/>
+          <w:lang w:val="en-US"/>
+        </w:rPr>
+        <w:t xml:space="preserve">=33.2, station=u'95130', </w:t>
+      </w:r>
+      <w:proofErr w:type="spellStart"/>
+      <w:r>
+        <w:rPr>
+          <w:rFonts w:ascii="Times New Roman" w:hAnsi="Times New Roman" w:cs="Times New Roman"/>
+          <w:sz w:val="28"/>
+          <w:szCs w:val="28"/>
+          <w:lang w:val="en-US"/>
+        </w:rPr>
+        <w:t>maxPrecipitation</w:t>
+      </w:r>
+      <w:proofErr w:type="spellEnd"/>
+      <w:r>
+        <w:rPr>
+          <w:rFonts w:ascii="Times New Roman" w:hAnsi="Times New Roman" w:cs="Times New Roman"/>
+          <w:sz w:val="28"/>
+          <w:szCs w:val="28"/>
+          <w:lang w:val="en-US"/>
+        </w:rPr>
+        <w:t>=64.99999999999999)</w:t>
+      </w:r>
+    </w:p>
+    <w:p>
+      <w:pPr>
+        <w:rPr>
+          <w:rFonts w:ascii="Times New Roman" w:hAnsi="Times New Roman" w:cs="Times New Roman"/>
+          <w:sz w:val="28"/>
+          <w:szCs w:val="28"/>
+          <w:lang w:val="en-US"/>
+        </w:rPr>
+      </w:pPr>
+    </w:p>
+    <w:p>
+      <w:pPr>
+        <w:rPr>
+          <w:rFonts w:ascii="Times New Roman" w:hAnsi="Times New Roman" w:cs="Times New Roman"/>
+          <w:sz w:val="28"/>
+          <w:szCs w:val="28"/>
+          <w:lang w:val="en-US"/>
+        </w:rPr>
+      </w:pPr>
+      <w:proofErr w:type="gramStart"/>
+      <w:r>
+        <w:rPr>
+          <w:rFonts w:ascii="Times New Roman" w:hAnsi="Times New Roman" w:cs="Times New Roman"/>
+          <w:sz w:val="28"/>
+          <w:szCs w:val="28"/>
+          <w:lang w:val="en-US"/>
+        </w:rPr>
+        <w:t>Row(</w:t>
+      </w:r>
+      <w:proofErr w:type="gramEnd"/>
+      <w:r>
+        <w:rPr>
+          <w:rFonts w:ascii="Times New Roman" w:hAnsi="Times New Roman" w:cs="Times New Roman"/>
+          <w:sz w:val="28"/>
+          <w:szCs w:val="28"/>
+          <w:lang w:val="en-US"/>
+        </w:rPr>
+        <w:t xml:space="preserve">station=u'97100', </w:t>
+      </w:r>
+      <w:proofErr w:type="spellStart"/>
+      <w:r>
+        <w:rPr>
+          <w:rFonts w:ascii="Times New Roman" w:hAnsi="Times New Roman" w:cs="Times New Roman"/>
+          <w:sz w:val="28"/>
+          <w:szCs w:val="28"/>
+          <w:lang w:val="en-US"/>
+        </w:rPr>
+        <w:t>MaxTemp</w:t>
+      </w:r>
+      <w:proofErr w:type="spellEnd"/>
+      <w:r>
+        <w:rPr>
+          <w:rFonts w:ascii="Times New Roman" w:hAnsi="Times New Roman" w:cs="Times New Roman"/>
+          <w:sz w:val="28"/>
+          <w:szCs w:val="28"/>
+          <w:lang w:val="en-US"/>
+        </w:rPr>
+        <w:t xml:space="preserve">=30.8, station=u'97100', </w:t>
+      </w:r>
+      <w:proofErr w:type="spellStart"/>
+      <w:r>
+        <w:rPr>
+          <w:rFonts w:ascii="Times New Roman" w:hAnsi="Times New Roman" w:cs="Times New Roman"/>
+          <w:sz w:val="28"/>
+          <w:szCs w:val="28"/>
+          <w:lang w:val="en-US"/>
+        </w:rPr>
+        <w:t>maxPrecipitation</w:t>
+      </w:r>
+      <w:proofErr w:type="spellEnd"/>
+      <w:r>
+        <w:rPr>
+          <w:rFonts w:ascii="Times New Roman" w:hAnsi="Times New Roman" w:cs="Times New Roman"/>
+          <w:sz w:val="28"/>
+          <w:szCs w:val="28"/>
+          <w:lang w:val="en-US"/>
+        </w:rPr>
+        <w:t>=64.69999999999999)</w:t>
+      </w:r>
+    </w:p>
+    <w:p>
+      <w:pPr>
+        <w:rPr>
+          <w:rFonts w:ascii="Times New Roman" w:hAnsi="Times New Roman" w:cs="Times New Roman"/>
+          <w:sz w:val="28"/>
+          <w:szCs w:val="28"/>
+          <w:lang w:val="en-US"/>
+        </w:rPr>
+      </w:pPr>
+    </w:p>
+    <w:p>
+      <w:pPr>
+        <w:rPr>
+          <w:rFonts w:ascii="Times New Roman" w:hAnsi="Times New Roman" w:cs="Times New Roman"/>
+          <w:sz w:val="28"/>
+          <w:szCs w:val="28"/>
+          <w:lang w:val="en-US"/>
+        </w:rPr>
+      </w:pPr>
+      <w:r>
+        <w:rPr>
+          <w:rFonts w:ascii="Times New Roman" w:hAnsi="Times New Roman" w:cs="Times New Roman"/>
+          <w:sz w:val="28"/>
+          <w:szCs w:val="28"/>
+          <w:lang w:val="en-US"/>
+        </w:rPr>
+        <w:t>Part – 00008</w:t>
+      </w:r>
+    </w:p>
+    <w:p>
+      <w:pPr>
+        <w:rPr>
+          <w:rFonts w:ascii="Times New Roman" w:hAnsi="Times New Roman" w:cs="Times New Roman"/>
+          <w:sz w:val="28"/>
+          <w:szCs w:val="28"/>
+          <w:lang w:val="en-US"/>
+        </w:rPr>
+      </w:pPr>
+    </w:p>
+    <w:p>
+      <w:pPr>
+        <w:rPr>
+          <w:rFonts w:ascii="Times New Roman" w:hAnsi="Times New Roman" w:cs="Times New Roman"/>
+          <w:sz w:val="28"/>
+          <w:szCs w:val="28"/>
+          <w:lang w:val="en-US"/>
+        </w:rPr>
+      </w:pPr>
+      <w:proofErr w:type="gramStart"/>
+      <w:r>
+        <w:rPr>
+          <w:rFonts w:ascii="Times New Roman" w:hAnsi="Times New Roman" w:cs="Times New Roman"/>
+          <w:sz w:val="28"/>
+          <w:szCs w:val="28"/>
+          <w:lang w:val="en-US"/>
+        </w:rPr>
+        <w:t>Row(</w:t>
+      </w:r>
+      <w:proofErr w:type="gramEnd"/>
+      <w:r>
+        <w:rPr>
+          <w:rFonts w:ascii="Times New Roman" w:hAnsi="Times New Roman" w:cs="Times New Roman"/>
+          <w:sz w:val="28"/>
+          <w:szCs w:val="28"/>
+          <w:lang w:val="en-US"/>
+        </w:rPr>
+        <w:t xml:space="preserve">station=u'115220', </w:t>
+      </w:r>
+      <w:proofErr w:type="spellStart"/>
+      <w:r>
+        <w:rPr>
+          <w:rFonts w:ascii="Times New Roman" w:hAnsi="Times New Roman" w:cs="Times New Roman"/>
+          <w:sz w:val="28"/>
+          <w:szCs w:val="28"/>
+          <w:lang w:val="en-US"/>
+        </w:rPr>
+        <w:t>MaxTemp</w:t>
+      </w:r>
+      <w:proofErr w:type="spellEnd"/>
+      <w:r>
+        <w:rPr>
+          <w:rFonts w:ascii="Times New Roman" w:hAnsi="Times New Roman" w:cs="Times New Roman"/>
+          <w:sz w:val="28"/>
+          <w:szCs w:val="28"/>
+          <w:lang w:val="en-US"/>
+        </w:rPr>
+        <w:t xml:space="preserve">=30.6, station=u'115220', </w:t>
+      </w:r>
+      <w:proofErr w:type="spellStart"/>
+      <w:r>
+        <w:rPr>
+          <w:rFonts w:ascii="Times New Roman" w:hAnsi="Times New Roman" w:cs="Times New Roman"/>
+          <w:sz w:val="28"/>
+          <w:szCs w:val="28"/>
+          <w:lang w:val="en-US"/>
+        </w:rPr>
+        <w:t>maxPrecipitation</w:t>
+      </w:r>
+      <w:proofErr w:type="spellEnd"/>
+      <w:r>
+        <w:rPr>
+          <w:rFonts w:ascii="Times New Roman" w:hAnsi="Times New Roman" w:cs="Times New Roman"/>
+          <w:sz w:val="28"/>
+          <w:szCs w:val="28"/>
+          <w:lang w:val="en-US"/>
+        </w:rPr>
+        <w:t>=60.7)</w:t>
+      </w:r>
+    </w:p>
+    <w:p>
+      <w:pPr>
+        <w:rPr>
+          <w:rFonts w:ascii="Times New Roman" w:hAnsi="Times New Roman" w:cs="Times New Roman"/>
+          <w:sz w:val="28"/>
+          <w:szCs w:val="28"/>
+          <w:lang w:val="en-US"/>
+        </w:rPr>
+      </w:pPr>
+    </w:p>
+    <w:p>
+      <w:pPr>
+        <w:rPr>
+          <w:rFonts w:ascii="Times New Roman" w:hAnsi="Times New Roman" w:cs="Times New Roman"/>
+          <w:sz w:val="28"/>
+          <w:szCs w:val="28"/>
+          <w:lang w:val="en-US"/>
+        </w:rPr>
+      </w:pPr>
+      <w:proofErr w:type="gramStart"/>
+      <w:r>
+        <w:rPr>
+          <w:rFonts w:ascii="Times New Roman" w:hAnsi="Times New Roman" w:cs="Times New Roman"/>
+          <w:sz w:val="28"/>
+          <w:szCs w:val="28"/>
+          <w:lang w:val="en-US"/>
+        </w:rPr>
+        <w:t>Row(</w:t>
+      </w:r>
+      <w:proofErr w:type="gramEnd"/>
+      <w:r>
+        <w:rPr>
+          <w:rFonts w:ascii="Times New Roman" w:hAnsi="Times New Roman" w:cs="Times New Roman"/>
+          <w:sz w:val="28"/>
+          <w:szCs w:val="28"/>
+          <w:lang w:val="en-US"/>
+        </w:rPr>
+        <w:t xml:space="preserve">station=u'63160', </w:t>
+      </w:r>
+      <w:proofErr w:type="spellStart"/>
+      <w:r>
+        <w:rPr>
+          <w:rFonts w:ascii="Times New Roman" w:hAnsi="Times New Roman" w:cs="Times New Roman"/>
+          <w:sz w:val="28"/>
+          <w:szCs w:val="28"/>
+          <w:lang w:val="en-US"/>
+        </w:rPr>
+        <w:t>MaxTemp</w:t>
+      </w:r>
+      <w:proofErr w:type="spellEnd"/>
+      <w:r>
+        <w:rPr>
+          <w:rFonts w:ascii="Times New Roman" w:hAnsi="Times New Roman" w:cs="Times New Roman"/>
+          <w:sz w:val="28"/>
+          <w:szCs w:val="28"/>
+          <w:lang w:val="en-US"/>
+        </w:rPr>
+        <w:t xml:space="preserve">=32.8, station=u'63160', </w:t>
+      </w:r>
+      <w:proofErr w:type="spellStart"/>
+      <w:r>
+        <w:rPr>
+          <w:rFonts w:ascii="Times New Roman" w:hAnsi="Times New Roman" w:cs="Times New Roman"/>
+          <w:sz w:val="28"/>
+          <w:szCs w:val="28"/>
+          <w:lang w:val="en-US"/>
+        </w:rPr>
+        <w:t>maxPrecipitation</w:t>
+      </w:r>
+      <w:proofErr w:type="spellEnd"/>
+      <w:r>
+        <w:rPr>
+          <w:rFonts w:ascii="Times New Roman" w:hAnsi="Times New Roman" w:cs="Times New Roman"/>
+          <w:sz w:val="28"/>
+          <w:szCs w:val="28"/>
+          <w:lang w:val="en-US"/>
+        </w:rPr>
+        <w:t>=85.80000000000001)</w:t>
+      </w:r>
+    </w:p>
+    <w:p>
+      <w:pPr>
+        <w:rPr>
+          <w:rFonts w:ascii="Times New Roman" w:hAnsi="Times New Roman" w:cs="Times New Roman"/>
+          <w:b/>
+          <w:bCs/>
+          <w:sz w:val="28"/>
+          <w:szCs w:val="28"/>
+          <w:lang w:val="en-US"/>
+        </w:rPr>
+      </w:pPr>
+    </w:p>
+    <w:p>
+      <w:pPr>
+        <w:rPr>
+          <w:rFonts w:ascii="Times New Roman" w:hAnsi="Times New Roman" w:cs="Times New Roman"/>
+          <w:b/>
+          <w:bCs/>
+          <w:sz w:val="28"/>
+          <w:szCs w:val="28"/>
+          <w:lang w:val="en-US"/>
+        </w:rPr>
+      </w:pPr>
+    </w:p>
+    <w:p>
+      <w:pPr>
+        <w:rPr>
+          <w:rFonts w:ascii="Times New Roman" w:hAnsi="Times New Roman" w:cs="Times New Roman"/>
+          <w:b/>
+          <w:bCs/>
+          <w:sz w:val="28"/>
+          <w:szCs w:val="28"/>
+          <w:lang w:val="en-US"/>
+        </w:rPr>
+      </w:pPr>
+    </w:p>
+    <w:p>
+      <w:pPr>
+        <w:rPr>
+          <w:rFonts w:ascii="Times New Roman" w:hAnsi="Times New Roman" w:cs="Times New Roman"/>
+          <w:b/>
+          <w:bCs/>
+          <w:sz w:val="28"/>
+          <w:szCs w:val="28"/>
+          <w:lang w:val="en-US"/>
+        </w:rPr>
+      </w:pPr>
+    </w:p>
+    <w:p>
+      <w:pPr>
+        <w:rPr>
+          <w:rFonts w:ascii="Times New Roman" w:hAnsi="Times New Roman" w:cs="Times New Roman"/>
+          <w:b/>
+          <w:bCs/>
+          <w:sz w:val="28"/>
+          <w:szCs w:val="28"/>
+          <w:lang w:val="en-US"/>
+        </w:rPr>
+      </w:pPr>
+    </w:p>
+    <w:p>
+      <w:pPr>
+        <w:rPr>
+          <w:rFonts w:ascii="Times New Roman" w:hAnsi="Times New Roman" w:cs="Times New Roman"/>
+          <w:b/>
+          <w:bCs/>
+          <w:sz w:val="28"/>
+          <w:szCs w:val="28"/>
+          <w:lang w:val="en-US"/>
+        </w:rPr>
+      </w:pPr>
+    </w:p>
+    <w:p>
+      <w:pPr>
+        <w:rPr>
+          <w:rFonts w:ascii="Times New Roman" w:hAnsi="Times New Roman" w:cs="Times New Roman"/>
+          <w:b/>
+          <w:bCs/>
+          <w:sz w:val="28"/>
+          <w:szCs w:val="28"/>
+          <w:lang w:val="en-US"/>
+        </w:rPr>
+      </w:pPr>
+    </w:p>
+    <w:p>
+      <w:pPr>
+        <w:rPr>
+          <w:rFonts w:ascii="Times New Roman" w:hAnsi="Times New Roman" w:cs="Times New Roman"/>
+          <w:b/>
+          <w:bCs/>
+          <w:sz w:val="28"/>
+          <w:szCs w:val="28"/>
+          <w:lang w:val="en-US"/>
+        </w:rPr>
+      </w:pPr>
+    </w:p>
+    <w:p>
+      <w:pPr>
+        <w:rPr>
+          <w:rFonts w:ascii="Times New Roman" w:hAnsi="Times New Roman" w:cs="Times New Roman"/>
+          <w:b/>
+          <w:bCs/>
+          <w:sz w:val="28"/>
+          <w:szCs w:val="28"/>
+        </w:rPr>
+      </w:pPr>
+      <w:r>
+        <w:rPr>
+          <w:rFonts w:ascii="Times New Roman" w:hAnsi="Times New Roman" w:cs="Times New Roman"/>
+          <w:b/>
+          <w:bCs/>
+          <w:sz w:val="28"/>
+          <w:szCs w:val="28"/>
+          <w:lang w:val="en-US"/>
+        </w:rPr>
+        <w:t xml:space="preserve">Question 05: </w:t>
+      </w:r>
+      <w:r>
+        <w:rPr>
+          <w:rFonts w:ascii="Times New Roman" w:hAnsi="Times New Roman" w:cs="Times New Roman"/>
+          <w:b/>
+          <w:bCs/>
+          <w:sz w:val="28"/>
+          <w:szCs w:val="28"/>
+        </w:rPr>
+        <w:t>Calculate the average monthly precipitation for the Östergotland region (list of stations is provided in the separate file) for the period 1993-2016. In orderto dothis, youwillfirst need to calculate the total monthly precipitation for each station before calculating the monthly average (by averaging over stations).</w:t>
+      </w:r>
+    </w:p>
+    <w:p>
+      <w:pPr>
+        <w:rPr>
+          <w:rFonts w:ascii="Times New Roman" w:hAnsi="Times New Roman" w:cs="Times New Roman"/>
+          <w:b/>
+          <w:bCs/>
+          <w:sz w:val="28"/>
+          <w:szCs w:val="28"/>
+        </w:rPr>
+      </w:pPr>
+    </w:p>
+    <w:p>
+      <w:pPr>
+        <w:rPr>
+          <w:rFonts w:ascii="Times New Roman" w:hAnsi="Times New Roman" w:cs="Times New Roman"/>
+          <w:b/>
+          <w:bCs/>
+          <w:sz w:val="28"/>
+          <w:szCs w:val="28"/>
+          <w:lang w:val="en-US"/>
+        </w:rPr>
+      </w:pPr>
+      <w:r>
+        <w:rPr>
+          <w:rFonts w:ascii="Times New Roman" w:hAnsi="Times New Roman" w:cs="Times New Roman"/>
+          <w:b/>
+          <w:bCs/>
+          <w:sz w:val="28"/>
+          <w:szCs w:val="28"/>
+          <w:lang w:val="en-US"/>
+        </w:rPr>
+        <w:t>Ans:</w:t>
+      </w:r>
+    </w:p>
+    <w:p>
+      <w:pPr>
+        <w:rPr>
+          <w:rFonts w:ascii="Times New Roman" w:hAnsi="Times New Roman" w:cs="Times New Roman"/>
+          <w:b/>
+          <w:bCs/>
+          <w:sz w:val="28"/>
+          <w:szCs w:val="28"/>
+          <w:lang w:val="en-US"/>
+        </w:rPr>
+      </w:pPr>
+    </w:p>
+    <w:p>
+      <w:pPr>
+        <w:rPr>
+          <w:rFonts w:ascii="Times New Roman" w:hAnsi="Times New Roman" w:cs="Times New Roman"/>
+          <w:sz w:val="28"/>
+          <w:szCs w:val="28"/>
+          <w:lang w:val="en-US"/>
+        </w:rPr>
+      </w:pPr>
+      <w:r>
+        <w:rPr>
+          <w:rFonts w:ascii="Times New Roman" w:hAnsi="Times New Roman" w:cs="Times New Roman"/>
+          <w:sz w:val="28"/>
+          <w:szCs w:val="28"/>
+          <w:lang w:val="en-US"/>
+        </w:rPr>
         <w:t>Part – 00000</w:t>
       </w:r>
     </w:p>
@@ -3847,6 +4478,8 @@
       <w:pPr>
         <w:rPr>
           <w:rFonts w:ascii="Times New Roman" w:hAnsi="Times New Roman" w:cs="Times New Roman"/>
+          <w:b/>
+          <w:bCs/>
           <w:sz w:val="28"/>
           <w:szCs w:val="28"/>
           <w:lang w:val="en-US"/>
@@ -3870,6 +4503,7 @@
           <w:szCs w:val="28"/>
           <w:lang w:val="en-US"/>
         </w:rPr>
+        <w:lastRenderedPageBreak/>
         <w:t>Row(</w:t>
       </w:r>
       <w:proofErr w:type="gramEnd"/>
@@ -3880,47 +4514,27 @@
           <w:szCs w:val="28"/>
           <w:lang w:val="en-US"/>
         </w:rPr>
-        <w:t xml:space="preserve">station=u'166910', </w:t>
-      </w:r>
-      <w:proofErr w:type="spellStart"/>
-      <w:r>
-        <w:rPr>
-          <w:rFonts w:ascii="Times New Roman" w:hAnsi="Times New Roman" w:cs="Times New Roman"/>
-          <w:sz w:val="28"/>
-          <w:szCs w:val="28"/>
-          <w:lang w:val="en-US"/>
-        </w:rPr>
-        <w:t>MaxTemp</w:t>
-      </w:r>
-      <w:proofErr w:type="spellEnd"/>
-      <w:r>
-        <w:rPr>
-          <w:rFonts w:ascii="Times New Roman" w:hAnsi="Times New Roman" w:cs="Times New Roman"/>
-          <w:sz w:val="28"/>
-          <w:szCs w:val="28"/>
-          <w:lang w:val="en-US"/>
-        </w:rPr>
-        <w:t xml:space="preserve">=27.1, year=1998, month=2, date=u'1998-02-25', station=u'166910', </w:t>
-      </w:r>
-      <w:proofErr w:type="spellStart"/>
-      <w:r>
-        <w:rPr>
-          <w:rFonts w:ascii="Times New Roman" w:hAnsi="Times New Roman" w:cs="Times New Roman"/>
-          <w:sz w:val="28"/>
-          <w:szCs w:val="28"/>
-          <w:lang w:val="en-US"/>
-        </w:rPr>
-        <w:t>MaxPrecipitation</w:t>
-      </w:r>
-      <w:proofErr w:type="spellEnd"/>
-      <w:r>
-        <w:rPr>
-          <w:rFonts w:ascii="Times New Roman" w:hAnsi="Times New Roman" w:cs="Times New Roman"/>
-          <w:sz w:val="28"/>
-          <w:szCs w:val="28"/>
-          <w:lang w:val="en-US"/>
-        </w:rPr>
-        <w:t>=4.9)</w:t>
+        <w:t xml:space="preserve">year=2006, month=8, </w:t>
+      </w:r>
+      <w:proofErr w:type="spellStart"/>
+      <w:r>
+        <w:rPr>
+          <w:rFonts w:ascii="Times New Roman" w:hAnsi="Times New Roman" w:cs="Times New Roman"/>
+          <w:sz w:val="28"/>
+          <w:szCs w:val="28"/>
+          <w:lang w:val="en-US"/>
+        </w:rPr>
+        <w:t>Avgmontlytemperature</w:t>
+      </w:r>
+      <w:proofErr w:type="spellEnd"/>
+      <w:r>
+        <w:rPr>
+          <w:rFonts w:ascii="Times New Roman" w:hAnsi="Times New Roman" w:cs="Times New Roman"/>
+          <w:sz w:val="28"/>
+          <w:szCs w:val="28"/>
+          <w:lang w:val="en-US"/>
+        </w:rPr>
+        <w:t>=148.0833333333333)</w:t>
       </w:r>
     </w:p>
     <w:p>
@@ -3950,48 +4564,67 @@
           <w:szCs w:val="28"/>
           <w:lang w:val="en-US"/>
         </w:rPr>
-        <w:t xml:space="preserve">station=u'166910', </w:t>
-      </w:r>
-      <w:proofErr w:type="spellStart"/>
-      <w:r>
-        <w:rPr>
-          <w:rFonts w:ascii="Times New Roman" w:hAnsi="Times New Roman" w:cs="Times New Roman"/>
-          <w:sz w:val="28"/>
-          <w:szCs w:val="28"/>
-          <w:lang w:val="en-US"/>
-        </w:rPr>
-        <w:t>MaxTemp</w:t>
-      </w:r>
-      <w:proofErr w:type="spellEnd"/>
-      <w:r>
-        <w:rPr>
-          <w:rFonts w:ascii="Times New Roman" w:hAnsi="Times New Roman" w:cs="Times New Roman"/>
-          <w:sz w:val="28"/>
-          <w:szCs w:val="28"/>
-          <w:lang w:val="en-US"/>
-        </w:rPr>
-        <w:t xml:space="preserve">=27.1, year=2009, month=7, date=u'2009-07-21', station=u'166910', </w:t>
-      </w:r>
-      <w:proofErr w:type="spellStart"/>
-      <w:r>
-        <w:rPr>
-          <w:rFonts w:ascii="Times New Roman" w:hAnsi="Times New Roman" w:cs="Times New Roman"/>
-          <w:sz w:val="28"/>
-          <w:szCs w:val="28"/>
-          <w:lang w:val="en-US"/>
-        </w:rPr>
-        <w:t>MaxPrecipitation</w:t>
-      </w:r>
-      <w:proofErr w:type="spellEnd"/>
-      <w:r>
-        <w:rPr>
-          <w:rFonts w:ascii="Times New Roman" w:hAnsi="Times New Roman" w:cs="Times New Roman"/>
-          <w:sz w:val="28"/>
-          <w:szCs w:val="28"/>
-          <w:lang w:val="en-US"/>
-        </w:rPr>
-        <w:t>=4.9)</w:t>
-      </w:r>
+        <w:t xml:space="preserve">year=2008, month=8, </w:t>
+      </w:r>
+      <w:proofErr w:type="spellStart"/>
+      <w:r>
+        <w:rPr>
+          <w:rFonts w:ascii="Times New Roman" w:hAnsi="Times New Roman" w:cs="Times New Roman"/>
+          <w:sz w:val="28"/>
+          <w:szCs w:val="28"/>
+          <w:lang w:val="en-US"/>
+        </w:rPr>
+        <w:t>Avgmontlytemperature</w:t>
+      </w:r>
+      <w:proofErr w:type="spellEnd"/>
+      <w:r>
+        <w:rPr>
+          <w:rFonts w:ascii="Times New Roman" w:hAnsi="Times New Roman" w:cs="Times New Roman"/>
+          <w:sz w:val="28"/>
+          <w:szCs w:val="28"/>
+          <w:lang w:val="en-US"/>
+        </w:rPr>
+        <w:t>=138.51666666666657)</w:t>
+      </w:r>
+    </w:p>
+    <w:p>
+      <w:pPr>
+        <w:rPr>
+          <w:rFonts w:ascii="Times New Roman" w:hAnsi="Times New Roman" w:cs="Times New Roman"/>
+          <w:sz w:val="28"/>
+          <w:szCs w:val="28"/>
+          <w:lang w:val="en-US"/>
+        </w:rPr>
+      </w:pPr>
+    </w:p>
+    <w:p>
+      <w:pPr>
+        <w:rPr>
+          <w:rFonts w:ascii="Times New Roman" w:hAnsi="Times New Roman" w:cs="Times New Roman"/>
+          <w:sz w:val="28"/>
+          <w:szCs w:val="28"/>
+          <w:lang w:val="en-US"/>
+        </w:rPr>
+      </w:pPr>
+      <w:r>
+        <w:rPr>
+          <w:rFonts w:ascii="Times New Roman" w:hAnsi="Times New Roman" w:cs="Times New Roman"/>
+          <w:sz w:val="28"/>
+          <w:szCs w:val="28"/>
+          <w:lang w:val="en-US"/>
+        </w:rPr>
+        <w:t>Part. – 00002</w:t>
+      </w:r>
+    </w:p>
+    <w:p>
+      <w:pPr>
+        <w:rPr>
+          <w:rFonts w:ascii="Times New Roman" w:hAnsi="Times New Roman" w:cs="Times New Roman"/>
+          <w:sz w:val="28"/>
+          <w:szCs w:val="28"/>
+          <w:lang w:val="en-US"/>
+        </w:rPr>
+      </w:pPr>
     </w:p>
     <w:p>
       <w:pPr>
@@ -4020,959 +4653,7 @@
           <w:szCs w:val="28"/>
           <w:lang w:val="en-US"/>
         </w:rPr>
-        <w:t xml:space="preserve">station=u'166910', </w:t>
-      </w:r>
-      <w:proofErr w:type="spellStart"/>
-      <w:r>
-        <w:rPr>
-          <w:rFonts w:ascii="Times New Roman" w:hAnsi="Times New Roman" w:cs="Times New Roman"/>
-          <w:sz w:val="28"/>
-          <w:szCs w:val="28"/>
-          <w:lang w:val="en-US"/>
-        </w:rPr>
-        <w:t>MaxTemp</w:t>
-      </w:r>
-      <w:proofErr w:type="spellEnd"/>
-      <w:r>
-        <w:rPr>
-          <w:rFonts w:ascii="Times New Roman" w:hAnsi="Times New Roman" w:cs="Times New Roman"/>
-          <w:sz w:val="28"/>
-          <w:szCs w:val="28"/>
-          <w:lang w:val="en-US"/>
-        </w:rPr>
-        <w:t xml:space="preserve">=27.1, year=2007, month=7, date=u'2007-07-28', station=u'166910', </w:t>
-      </w:r>
-      <w:proofErr w:type="spellStart"/>
-      <w:r>
-        <w:rPr>
-          <w:rFonts w:ascii="Times New Roman" w:hAnsi="Times New Roman" w:cs="Times New Roman"/>
-          <w:sz w:val="28"/>
-          <w:szCs w:val="28"/>
-          <w:lang w:val="en-US"/>
-        </w:rPr>
-        <w:t>MaxPrecipitation</w:t>
-      </w:r>
-      <w:proofErr w:type="spellEnd"/>
-      <w:r>
-        <w:rPr>
-          <w:rFonts w:ascii="Times New Roman" w:hAnsi="Times New Roman" w:cs="Times New Roman"/>
-          <w:sz w:val="28"/>
-          <w:szCs w:val="28"/>
-          <w:lang w:val="en-US"/>
-        </w:rPr>
-        <w:t>=4.9)</w:t>
-      </w:r>
-    </w:p>
-    <w:p>
-      <w:pPr>
-        <w:rPr>
-          <w:rFonts w:ascii="Times New Roman" w:hAnsi="Times New Roman" w:cs="Times New Roman"/>
-          <w:sz w:val="28"/>
-          <w:szCs w:val="28"/>
-          <w:lang w:val="en-US"/>
-        </w:rPr>
-      </w:pPr>
-      <w:proofErr w:type="gramStart"/>
-      <w:r>
-        <w:rPr>
-          <w:rFonts w:ascii="Times New Roman" w:hAnsi="Times New Roman" w:cs="Times New Roman"/>
-          <w:sz w:val="28"/>
-          <w:szCs w:val="28"/>
-          <w:lang w:val="en-US"/>
-        </w:rPr>
-        <w:t>Row(</w:t>
-      </w:r>
-      <w:proofErr w:type="gramEnd"/>
-      <w:r>
-        <w:rPr>
-          <w:rFonts w:ascii="Times New Roman" w:hAnsi="Times New Roman" w:cs="Times New Roman"/>
-          <w:sz w:val="28"/>
-          <w:szCs w:val="28"/>
-          <w:lang w:val="en-US"/>
-        </w:rPr>
-        <w:t xml:space="preserve">station=u'166910', </w:t>
-      </w:r>
-      <w:proofErr w:type="spellStart"/>
-      <w:r>
-        <w:rPr>
-          <w:rFonts w:ascii="Times New Roman" w:hAnsi="Times New Roman" w:cs="Times New Roman"/>
-          <w:sz w:val="28"/>
-          <w:szCs w:val="28"/>
-          <w:lang w:val="en-US"/>
-        </w:rPr>
-        <w:t>MaxTemp</w:t>
-      </w:r>
-      <w:proofErr w:type="spellEnd"/>
-      <w:r>
-        <w:rPr>
-          <w:rFonts w:ascii="Times New Roman" w:hAnsi="Times New Roman" w:cs="Times New Roman"/>
-          <w:sz w:val="28"/>
-          <w:szCs w:val="28"/>
-          <w:lang w:val="en-US"/>
-        </w:rPr>
-        <w:t xml:space="preserve">=27.1, year=2010, month=5, date=u'2010-05-25', station=u'166910', </w:t>
-      </w:r>
-      <w:proofErr w:type="spellStart"/>
-      <w:r>
-        <w:rPr>
-          <w:rFonts w:ascii="Times New Roman" w:hAnsi="Times New Roman" w:cs="Times New Roman"/>
-          <w:sz w:val="28"/>
-          <w:szCs w:val="28"/>
-          <w:lang w:val="en-US"/>
-        </w:rPr>
-        <w:t>MaxPrecipitation</w:t>
-      </w:r>
-      <w:proofErr w:type="spellEnd"/>
-      <w:r>
-        <w:rPr>
-          <w:rFonts w:ascii="Times New Roman" w:hAnsi="Times New Roman" w:cs="Times New Roman"/>
-          <w:sz w:val="28"/>
-          <w:szCs w:val="28"/>
-          <w:lang w:val="en-US"/>
-        </w:rPr>
-        <w:t>=4.9)</w:t>
-      </w:r>
-    </w:p>
-    <w:p>
-      <w:pPr>
-        <w:rPr>
-          <w:rFonts w:ascii="Times New Roman" w:hAnsi="Times New Roman" w:cs="Times New Roman"/>
-          <w:sz w:val="28"/>
-          <w:szCs w:val="28"/>
-          <w:lang w:val="en-US"/>
-        </w:rPr>
-      </w:pPr>
-      <w:proofErr w:type="gramStart"/>
-      <w:r>
-        <w:rPr>
-          <w:rFonts w:ascii="Times New Roman" w:hAnsi="Times New Roman" w:cs="Times New Roman"/>
-          <w:sz w:val="28"/>
-          <w:szCs w:val="28"/>
-          <w:lang w:val="en-US"/>
-        </w:rPr>
-        <w:t>Row(</w:t>
-      </w:r>
-      <w:proofErr w:type="gramEnd"/>
-      <w:r>
-        <w:rPr>
-          <w:rFonts w:ascii="Times New Roman" w:hAnsi="Times New Roman" w:cs="Times New Roman"/>
-          <w:sz w:val="28"/>
-          <w:szCs w:val="28"/>
-          <w:lang w:val="en-US"/>
-        </w:rPr>
-        <w:t xml:space="preserve">station=u'166910', </w:t>
-      </w:r>
-      <w:proofErr w:type="spellStart"/>
-      <w:r>
-        <w:rPr>
-          <w:rFonts w:ascii="Times New Roman" w:hAnsi="Times New Roman" w:cs="Times New Roman"/>
-          <w:sz w:val="28"/>
-          <w:szCs w:val="28"/>
-          <w:lang w:val="en-US"/>
-        </w:rPr>
-        <w:t>MaxTemp</w:t>
-      </w:r>
-      <w:proofErr w:type="spellEnd"/>
-      <w:r>
-        <w:rPr>
-          <w:rFonts w:ascii="Times New Roman" w:hAnsi="Times New Roman" w:cs="Times New Roman"/>
-          <w:sz w:val="28"/>
-          <w:szCs w:val="28"/>
-          <w:lang w:val="en-US"/>
-        </w:rPr>
-        <w:t xml:space="preserve">=27.1, year=2012, month=8, date=u'2012-08-30', station=u'166910', </w:t>
-      </w:r>
-      <w:proofErr w:type="spellStart"/>
-      <w:r>
-        <w:rPr>
-          <w:rFonts w:ascii="Times New Roman" w:hAnsi="Times New Roman" w:cs="Times New Roman"/>
-          <w:sz w:val="28"/>
-          <w:szCs w:val="28"/>
-          <w:lang w:val="en-US"/>
-        </w:rPr>
-        <w:t>MaxPrecipitation</w:t>
-      </w:r>
-      <w:proofErr w:type="spellEnd"/>
-      <w:r>
-        <w:rPr>
-          <w:rFonts w:ascii="Times New Roman" w:hAnsi="Times New Roman" w:cs="Times New Roman"/>
-          <w:sz w:val="28"/>
-          <w:szCs w:val="28"/>
-          <w:lang w:val="en-US"/>
-        </w:rPr>
-        <w:t>=4.9)</w:t>
-      </w:r>
-    </w:p>
-    <w:p>
-      <w:pPr>
-        <w:rPr>
-          <w:rFonts w:ascii="Times New Roman" w:hAnsi="Times New Roman" w:cs="Times New Roman"/>
-          <w:sz w:val="28"/>
-          <w:szCs w:val="28"/>
-          <w:lang w:val="en-US"/>
-        </w:rPr>
-      </w:pPr>
-      <w:proofErr w:type="gramStart"/>
-      <w:r>
-        <w:rPr>
-          <w:rFonts w:ascii="Times New Roman" w:hAnsi="Times New Roman" w:cs="Times New Roman"/>
-          <w:sz w:val="28"/>
-          <w:szCs w:val="28"/>
-          <w:lang w:val="en-US"/>
-        </w:rPr>
-        <w:t>Row(</w:t>
-      </w:r>
-      <w:proofErr w:type="gramEnd"/>
-      <w:r>
-        <w:rPr>
-          <w:rFonts w:ascii="Times New Roman" w:hAnsi="Times New Roman" w:cs="Times New Roman"/>
-          <w:sz w:val="28"/>
-          <w:szCs w:val="28"/>
-          <w:lang w:val="en-US"/>
-        </w:rPr>
-        <w:t xml:space="preserve">station=u'166910', </w:t>
-      </w:r>
-      <w:proofErr w:type="spellStart"/>
-      <w:r>
-        <w:rPr>
-          <w:rFonts w:ascii="Times New Roman" w:hAnsi="Times New Roman" w:cs="Times New Roman"/>
-          <w:sz w:val="28"/>
-          <w:szCs w:val="28"/>
-          <w:lang w:val="en-US"/>
-        </w:rPr>
-        <w:t>MaxTemp</w:t>
-      </w:r>
-      <w:proofErr w:type="spellEnd"/>
-      <w:r>
-        <w:rPr>
-          <w:rFonts w:ascii="Times New Roman" w:hAnsi="Times New Roman" w:cs="Times New Roman"/>
-          <w:sz w:val="28"/>
-          <w:szCs w:val="28"/>
-          <w:lang w:val="en-US"/>
-        </w:rPr>
-        <w:t xml:space="preserve">=27.1, year=1997, month=4, date=u'1997-04-17', station=u'166910', </w:t>
-      </w:r>
-      <w:proofErr w:type="spellStart"/>
-      <w:r>
-        <w:rPr>
-          <w:rFonts w:ascii="Times New Roman" w:hAnsi="Times New Roman" w:cs="Times New Roman"/>
-          <w:sz w:val="28"/>
-          <w:szCs w:val="28"/>
-          <w:lang w:val="en-US"/>
-        </w:rPr>
-        <w:t>MaxPrecipitation</w:t>
-      </w:r>
-      <w:proofErr w:type="spellEnd"/>
-      <w:r>
-        <w:rPr>
-          <w:rFonts w:ascii="Times New Roman" w:hAnsi="Times New Roman" w:cs="Times New Roman"/>
-          <w:sz w:val="28"/>
-          <w:szCs w:val="28"/>
-          <w:lang w:val="en-US"/>
-        </w:rPr>
-        <w:t>=4.8)</w:t>
-      </w:r>
-    </w:p>
-    <w:p>
-      <w:pPr>
-        <w:rPr>
-          <w:rFonts w:ascii="Times New Roman" w:hAnsi="Times New Roman" w:cs="Times New Roman"/>
-          <w:sz w:val="28"/>
-          <w:szCs w:val="28"/>
-          <w:lang w:val="en-US"/>
-        </w:rPr>
-      </w:pPr>
-      <w:proofErr w:type="gramStart"/>
-      <w:r>
-        <w:rPr>
-          <w:rFonts w:ascii="Times New Roman" w:hAnsi="Times New Roman" w:cs="Times New Roman"/>
-          <w:sz w:val="28"/>
-          <w:szCs w:val="28"/>
-          <w:lang w:val="en-US"/>
-        </w:rPr>
-        <w:t>Row(</w:t>
-      </w:r>
-      <w:proofErr w:type="gramEnd"/>
-      <w:r>
-        <w:rPr>
-          <w:rFonts w:ascii="Times New Roman" w:hAnsi="Times New Roman" w:cs="Times New Roman"/>
-          <w:sz w:val="28"/>
-          <w:szCs w:val="28"/>
-          <w:lang w:val="en-US"/>
-        </w:rPr>
-        <w:t xml:space="preserve">station=u'166910', </w:t>
-      </w:r>
-      <w:proofErr w:type="spellStart"/>
-      <w:r>
-        <w:rPr>
-          <w:rFonts w:ascii="Times New Roman" w:hAnsi="Times New Roman" w:cs="Times New Roman"/>
-          <w:sz w:val="28"/>
-          <w:szCs w:val="28"/>
-          <w:lang w:val="en-US"/>
-        </w:rPr>
-        <w:t>MaxTemp</w:t>
-      </w:r>
-      <w:proofErr w:type="spellEnd"/>
-      <w:r>
-        <w:rPr>
-          <w:rFonts w:ascii="Times New Roman" w:hAnsi="Times New Roman" w:cs="Times New Roman"/>
-          <w:sz w:val="28"/>
-          <w:szCs w:val="28"/>
-          <w:lang w:val="en-US"/>
-        </w:rPr>
-        <w:t xml:space="preserve">=27.1, year=1998, month=12, date=u'1998-12-17', station=u'166910', </w:t>
-      </w:r>
-      <w:proofErr w:type="spellStart"/>
-      <w:r>
-        <w:rPr>
-          <w:rFonts w:ascii="Times New Roman" w:hAnsi="Times New Roman" w:cs="Times New Roman"/>
-          <w:sz w:val="28"/>
-          <w:szCs w:val="28"/>
-          <w:lang w:val="en-US"/>
-        </w:rPr>
-        <w:t>MaxPrecipitation</w:t>
-      </w:r>
-      <w:proofErr w:type="spellEnd"/>
-      <w:r>
-        <w:rPr>
-          <w:rFonts w:ascii="Times New Roman" w:hAnsi="Times New Roman" w:cs="Times New Roman"/>
-          <w:sz w:val="28"/>
-          <w:szCs w:val="28"/>
-          <w:lang w:val="en-US"/>
-        </w:rPr>
-        <w:t>=4.8)</w:t>
-      </w:r>
-    </w:p>
-    <w:p>
-      <w:pPr>
-        <w:rPr>
-          <w:rFonts w:ascii="Times New Roman" w:hAnsi="Times New Roman" w:cs="Times New Roman"/>
-          <w:sz w:val="28"/>
-          <w:szCs w:val="28"/>
-          <w:lang w:val="en-US"/>
-        </w:rPr>
-      </w:pPr>
-      <w:proofErr w:type="gramStart"/>
-      <w:r>
-        <w:rPr>
-          <w:rFonts w:ascii="Times New Roman" w:hAnsi="Times New Roman" w:cs="Times New Roman"/>
-          <w:sz w:val="28"/>
-          <w:szCs w:val="28"/>
-          <w:lang w:val="en-US"/>
-        </w:rPr>
-        <w:t>Row(</w:t>
-      </w:r>
-      <w:proofErr w:type="gramEnd"/>
-      <w:r>
-        <w:rPr>
-          <w:rFonts w:ascii="Times New Roman" w:hAnsi="Times New Roman" w:cs="Times New Roman"/>
-          <w:sz w:val="28"/>
-          <w:szCs w:val="28"/>
-          <w:lang w:val="en-US"/>
-        </w:rPr>
-        <w:t xml:space="preserve">station=u'166910', </w:t>
-      </w:r>
-      <w:proofErr w:type="spellStart"/>
-      <w:r>
-        <w:rPr>
-          <w:rFonts w:ascii="Times New Roman" w:hAnsi="Times New Roman" w:cs="Times New Roman"/>
-          <w:sz w:val="28"/>
-          <w:szCs w:val="28"/>
-          <w:lang w:val="en-US"/>
-        </w:rPr>
-        <w:t>MaxTemp</w:t>
-      </w:r>
-      <w:proofErr w:type="spellEnd"/>
-      <w:r>
-        <w:rPr>
-          <w:rFonts w:ascii="Times New Roman" w:hAnsi="Times New Roman" w:cs="Times New Roman"/>
-          <w:sz w:val="28"/>
-          <w:szCs w:val="28"/>
-          <w:lang w:val="en-US"/>
-        </w:rPr>
-        <w:t xml:space="preserve">=27.1, year=2011, month=12, date=u'2011-12-25', station=u'166910', </w:t>
-      </w:r>
-      <w:proofErr w:type="spellStart"/>
-      <w:r>
-        <w:rPr>
-          <w:rFonts w:ascii="Times New Roman" w:hAnsi="Times New Roman" w:cs="Times New Roman"/>
-          <w:sz w:val="28"/>
-          <w:szCs w:val="28"/>
-          <w:lang w:val="en-US"/>
-        </w:rPr>
-        <w:t>MaxPrecipitation</w:t>
-      </w:r>
-      <w:proofErr w:type="spellEnd"/>
-      <w:r>
-        <w:rPr>
-          <w:rFonts w:ascii="Times New Roman" w:hAnsi="Times New Roman" w:cs="Times New Roman"/>
-          <w:sz w:val="28"/>
-          <w:szCs w:val="28"/>
-          <w:lang w:val="en-US"/>
-        </w:rPr>
-        <w:t>=4.8)</w:t>
-      </w:r>
-    </w:p>
-    <w:p>
-      <w:pPr>
-        <w:rPr>
-          <w:rFonts w:ascii="Times New Roman" w:hAnsi="Times New Roman" w:cs="Times New Roman"/>
-          <w:sz w:val="28"/>
-          <w:szCs w:val="28"/>
-          <w:lang w:val="en-US"/>
-        </w:rPr>
-      </w:pPr>
-      <w:proofErr w:type="gramStart"/>
-      <w:r>
-        <w:rPr>
-          <w:rFonts w:ascii="Times New Roman" w:hAnsi="Times New Roman" w:cs="Times New Roman"/>
-          <w:sz w:val="28"/>
-          <w:szCs w:val="28"/>
-          <w:lang w:val="en-US"/>
-        </w:rPr>
-        <w:t>Row(</w:t>
-      </w:r>
-      <w:proofErr w:type="gramEnd"/>
-      <w:r>
-        <w:rPr>
-          <w:rFonts w:ascii="Times New Roman" w:hAnsi="Times New Roman" w:cs="Times New Roman"/>
-          <w:sz w:val="28"/>
-          <w:szCs w:val="28"/>
-          <w:lang w:val="en-US"/>
-        </w:rPr>
-        <w:t xml:space="preserve">station=u'166910', </w:t>
-      </w:r>
-      <w:proofErr w:type="spellStart"/>
-      <w:r>
-        <w:rPr>
-          <w:rFonts w:ascii="Times New Roman" w:hAnsi="Times New Roman" w:cs="Times New Roman"/>
-          <w:sz w:val="28"/>
-          <w:szCs w:val="28"/>
-          <w:lang w:val="en-US"/>
-        </w:rPr>
-        <w:t>MaxTemp</w:t>
-      </w:r>
-      <w:proofErr w:type="spellEnd"/>
-      <w:r>
-        <w:rPr>
-          <w:rFonts w:ascii="Times New Roman" w:hAnsi="Times New Roman" w:cs="Times New Roman"/>
-          <w:sz w:val="28"/>
-          <w:szCs w:val="28"/>
-          <w:lang w:val="en-US"/>
-        </w:rPr>
-        <w:t xml:space="preserve">=27.1, year=2011, month=7, date=u'2011-07-30', station=u'166910', </w:t>
-      </w:r>
-      <w:proofErr w:type="spellStart"/>
-      <w:r>
-        <w:rPr>
-          <w:rFonts w:ascii="Times New Roman" w:hAnsi="Times New Roman" w:cs="Times New Roman"/>
-          <w:sz w:val="28"/>
-          <w:szCs w:val="28"/>
-          <w:lang w:val="en-US"/>
-        </w:rPr>
-        <w:t>MaxPrecipitation</w:t>
-      </w:r>
-      <w:proofErr w:type="spellEnd"/>
-      <w:r>
-        <w:rPr>
-          <w:rFonts w:ascii="Times New Roman" w:hAnsi="Times New Roman" w:cs="Times New Roman"/>
-          <w:sz w:val="28"/>
-          <w:szCs w:val="28"/>
-          <w:lang w:val="en-US"/>
-        </w:rPr>
-        <w:t>=4.7)</w:t>
-      </w:r>
-    </w:p>
-    <w:p>
-      <w:pPr>
-        <w:rPr>
-          <w:rFonts w:ascii="Times New Roman" w:hAnsi="Times New Roman" w:cs="Times New Roman"/>
-          <w:sz w:val="28"/>
-          <w:szCs w:val="28"/>
-          <w:lang w:val="en-US"/>
-        </w:rPr>
-      </w:pPr>
-      <w:proofErr w:type="gramStart"/>
-      <w:r>
-        <w:rPr>
-          <w:rFonts w:ascii="Times New Roman" w:hAnsi="Times New Roman" w:cs="Times New Roman"/>
-          <w:sz w:val="28"/>
-          <w:szCs w:val="28"/>
-          <w:lang w:val="en-US"/>
-        </w:rPr>
-        <w:t>Row(</w:t>
-      </w:r>
-      <w:proofErr w:type="gramEnd"/>
-      <w:r>
-        <w:rPr>
-          <w:rFonts w:ascii="Times New Roman" w:hAnsi="Times New Roman" w:cs="Times New Roman"/>
-          <w:sz w:val="28"/>
-          <w:szCs w:val="28"/>
-          <w:lang w:val="en-US"/>
-        </w:rPr>
-        <w:t xml:space="preserve">station=u'166910', </w:t>
-      </w:r>
-      <w:proofErr w:type="spellStart"/>
-      <w:r>
-        <w:rPr>
-          <w:rFonts w:ascii="Times New Roman" w:hAnsi="Times New Roman" w:cs="Times New Roman"/>
-          <w:sz w:val="28"/>
-          <w:szCs w:val="28"/>
-          <w:lang w:val="en-US"/>
-        </w:rPr>
-        <w:t>MaxTemp</w:t>
-      </w:r>
-      <w:proofErr w:type="spellEnd"/>
-      <w:r>
-        <w:rPr>
-          <w:rFonts w:ascii="Times New Roman" w:hAnsi="Times New Roman" w:cs="Times New Roman"/>
-          <w:sz w:val="28"/>
-          <w:szCs w:val="28"/>
-          <w:lang w:val="en-US"/>
-        </w:rPr>
-        <w:t xml:space="preserve">=27.1, year=1998, month=8, date=u'1998-08-05', station=u'166910', </w:t>
-      </w:r>
-      <w:proofErr w:type="spellStart"/>
-      <w:r>
-        <w:rPr>
-          <w:rFonts w:ascii="Times New Roman" w:hAnsi="Times New Roman" w:cs="Times New Roman"/>
-          <w:sz w:val="28"/>
-          <w:szCs w:val="28"/>
-          <w:lang w:val="en-US"/>
-        </w:rPr>
-        <w:t>MaxPrecipitation</w:t>
-      </w:r>
-      <w:proofErr w:type="spellEnd"/>
-      <w:r>
-        <w:rPr>
-          <w:rFonts w:ascii="Times New Roman" w:hAnsi="Times New Roman" w:cs="Times New Roman"/>
-          <w:sz w:val="28"/>
-          <w:szCs w:val="28"/>
-          <w:lang w:val="en-US"/>
-        </w:rPr>
-        <w:t>=4.6)</w:t>
-      </w:r>
-    </w:p>
-    <w:p>
-      <w:pPr>
-        <w:rPr>
-          <w:rFonts w:ascii="Times New Roman" w:hAnsi="Times New Roman" w:cs="Times New Roman"/>
-          <w:sz w:val="28"/>
-          <w:szCs w:val="28"/>
-          <w:lang w:val="en-US"/>
-        </w:rPr>
-      </w:pPr>
-      <w:proofErr w:type="gramStart"/>
-      <w:r>
-        <w:rPr>
-          <w:rFonts w:ascii="Times New Roman" w:hAnsi="Times New Roman" w:cs="Times New Roman"/>
-          <w:sz w:val="28"/>
-          <w:szCs w:val="28"/>
-          <w:lang w:val="en-US"/>
-        </w:rPr>
-        <w:t>Row(</w:t>
-      </w:r>
-      <w:proofErr w:type="gramEnd"/>
-      <w:r>
-        <w:rPr>
-          <w:rFonts w:ascii="Times New Roman" w:hAnsi="Times New Roman" w:cs="Times New Roman"/>
-          <w:sz w:val="28"/>
-          <w:szCs w:val="28"/>
-          <w:lang w:val="en-US"/>
-        </w:rPr>
-        <w:t xml:space="preserve">station=u'166910', </w:t>
-      </w:r>
-      <w:proofErr w:type="spellStart"/>
-      <w:r>
-        <w:rPr>
-          <w:rFonts w:ascii="Times New Roman" w:hAnsi="Times New Roman" w:cs="Times New Roman"/>
-          <w:sz w:val="28"/>
-          <w:szCs w:val="28"/>
-          <w:lang w:val="en-US"/>
-        </w:rPr>
-        <w:t>MaxTemp</w:t>
-      </w:r>
-      <w:proofErr w:type="spellEnd"/>
-      <w:r>
-        <w:rPr>
-          <w:rFonts w:ascii="Times New Roman" w:hAnsi="Times New Roman" w:cs="Times New Roman"/>
-          <w:sz w:val="28"/>
-          <w:szCs w:val="28"/>
-          <w:lang w:val="en-US"/>
-        </w:rPr>
-        <w:t xml:space="preserve">=27.1, year=2013, month=9, date=u'2013-09-20', station=u'166910', </w:t>
-      </w:r>
-      <w:proofErr w:type="spellStart"/>
-      <w:r>
-        <w:rPr>
-          <w:rFonts w:ascii="Times New Roman" w:hAnsi="Times New Roman" w:cs="Times New Roman"/>
-          <w:sz w:val="28"/>
-          <w:szCs w:val="28"/>
-          <w:lang w:val="en-US"/>
-        </w:rPr>
-        <w:t>MaxPrecipitation</w:t>
-      </w:r>
-      <w:proofErr w:type="spellEnd"/>
-      <w:r>
-        <w:rPr>
-          <w:rFonts w:ascii="Times New Roman" w:hAnsi="Times New Roman" w:cs="Times New Roman"/>
-          <w:sz w:val="28"/>
-          <w:szCs w:val="28"/>
-          <w:lang w:val="en-US"/>
-        </w:rPr>
-        <w:t>=4.6)</w:t>
-      </w:r>
-    </w:p>
-    <w:p>
-      <w:pPr>
-        <w:rPr>
-          <w:rFonts w:ascii="Times New Roman" w:hAnsi="Times New Roman" w:cs="Times New Roman"/>
-          <w:sz w:val="28"/>
-          <w:szCs w:val="28"/>
-          <w:lang w:val="en-US"/>
-        </w:rPr>
-      </w:pPr>
-      <w:proofErr w:type="gramStart"/>
-      <w:r>
-        <w:rPr>
-          <w:rFonts w:ascii="Times New Roman" w:hAnsi="Times New Roman" w:cs="Times New Roman"/>
-          <w:sz w:val="28"/>
-          <w:szCs w:val="28"/>
-          <w:lang w:val="en-US"/>
-        </w:rPr>
-        <w:t>Row(</w:t>
-      </w:r>
-      <w:proofErr w:type="gramEnd"/>
-      <w:r>
-        <w:rPr>
-          <w:rFonts w:ascii="Times New Roman" w:hAnsi="Times New Roman" w:cs="Times New Roman"/>
-          <w:sz w:val="28"/>
-          <w:szCs w:val="28"/>
-          <w:lang w:val="en-US"/>
-        </w:rPr>
-        <w:t xml:space="preserve">station=u'166910', </w:t>
-      </w:r>
-      <w:proofErr w:type="spellStart"/>
-      <w:r>
-        <w:rPr>
-          <w:rFonts w:ascii="Times New Roman" w:hAnsi="Times New Roman" w:cs="Times New Roman"/>
-          <w:sz w:val="28"/>
-          <w:szCs w:val="28"/>
-          <w:lang w:val="en-US"/>
-        </w:rPr>
-        <w:t>MaxTemp</w:t>
-      </w:r>
-      <w:proofErr w:type="spellEnd"/>
-      <w:r>
-        <w:rPr>
-          <w:rFonts w:ascii="Times New Roman" w:hAnsi="Times New Roman" w:cs="Times New Roman"/>
-          <w:sz w:val="28"/>
-          <w:szCs w:val="28"/>
-          <w:lang w:val="en-US"/>
-        </w:rPr>
-        <w:t xml:space="preserve">=27.1, year=1997, month=7, date=u'1997-07-04', station=u'166910', </w:t>
-      </w:r>
-      <w:proofErr w:type="spellStart"/>
-      <w:r>
-        <w:rPr>
-          <w:rFonts w:ascii="Times New Roman" w:hAnsi="Times New Roman" w:cs="Times New Roman"/>
-          <w:sz w:val="28"/>
-          <w:szCs w:val="28"/>
-          <w:lang w:val="en-US"/>
-        </w:rPr>
-        <w:t>MaxPrecipitation</w:t>
-      </w:r>
-      <w:proofErr w:type="spellEnd"/>
-      <w:r>
-        <w:rPr>
-          <w:rFonts w:ascii="Times New Roman" w:hAnsi="Times New Roman" w:cs="Times New Roman"/>
-          <w:sz w:val="28"/>
-          <w:szCs w:val="28"/>
-          <w:lang w:val="en-US"/>
-        </w:rPr>
-        <w:t>=4.6)</w:t>
-      </w:r>
-    </w:p>
-    <w:p>
-      <w:pPr>
-        <w:rPr>
-          <w:rFonts w:ascii="Times New Roman" w:hAnsi="Times New Roman" w:cs="Times New Roman"/>
-          <w:sz w:val="28"/>
-          <w:szCs w:val="28"/>
-          <w:lang w:val="en-US"/>
-        </w:rPr>
-      </w:pPr>
-      <w:r>
-        <w:rPr>
-          <w:rFonts w:ascii="Times New Roman" w:hAnsi="Times New Roman" w:cs="Times New Roman"/>
-          <w:sz w:val="28"/>
-          <w:szCs w:val="28"/>
-          <w:lang w:val="en-US"/>
-        </w:rPr>
-        <w:tab/>
-      </w:r>
-      <w:r>
-        <w:rPr>
-          <w:rFonts w:ascii="Times New Roman" w:hAnsi="Times New Roman" w:cs="Times New Roman"/>
-          <w:sz w:val="28"/>
-          <w:szCs w:val="28"/>
-          <w:lang w:val="en-US"/>
-        </w:rPr>
-        <w:tab/>
-      </w:r>
-      <w:r>
-        <w:rPr>
-          <w:rFonts w:ascii="Times New Roman" w:hAnsi="Times New Roman" w:cs="Times New Roman"/>
-          <w:sz w:val="28"/>
-          <w:szCs w:val="28"/>
-          <w:lang w:val="en-US"/>
-        </w:rPr>
-        <w:tab/>
-      </w:r>
-      <w:r>
-        <w:rPr>
-          <w:rFonts w:ascii="Times New Roman" w:hAnsi="Times New Roman" w:cs="Times New Roman"/>
-          <w:sz w:val="28"/>
-          <w:szCs w:val="28"/>
-          <w:lang w:val="en-US"/>
-        </w:rPr>
-        <w:tab/>
-      </w:r>
-    </w:p>
-    <w:p>
-      <w:pPr>
-        <w:rPr>
-          <w:rFonts w:ascii="Times New Roman" w:hAnsi="Times New Roman" w:cs="Times New Roman"/>
-          <w:b/>
-          <w:bCs/>
-          <w:sz w:val="28"/>
-          <w:szCs w:val="28"/>
-          <w:lang w:val="en-US"/>
-        </w:rPr>
-      </w:pPr>
-    </w:p>
-    <w:p>
-      <w:pPr>
-        <w:rPr>
-          <w:rFonts w:ascii="Times New Roman" w:hAnsi="Times New Roman" w:cs="Times New Roman"/>
-          <w:b/>
-          <w:bCs/>
-          <w:sz w:val="28"/>
-          <w:szCs w:val="28"/>
-          <w:lang w:val="en-US"/>
-        </w:rPr>
-      </w:pPr>
-    </w:p>
-    <w:p>
-      <w:pPr>
-        <w:rPr>
-          <w:rFonts w:ascii="Times New Roman" w:hAnsi="Times New Roman" w:cs="Times New Roman"/>
-          <w:b/>
-          <w:bCs/>
-          <w:sz w:val="28"/>
-          <w:szCs w:val="28"/>
-          <w:lang w:val="en-US"/>
-        </w:rPr>
-      </w:pPr>
-    </w:p>
-    <w:p>
-      <w:pPr>
-        <w:rPr>
-          <w:rFonts w:ascii="Times New Roman" w:hAnsi="Times New Roman" w:cs="Times New Roman"/>
-          <w:b/>
-          <w:bCs/>
-          <w:sz w:val="28"/>
-          <w:szCs w:val="28"/>
-          <w:lang w:val="en-US"/>
-        </w:rPr>
-      </w:pPr>
-    </w:p>
-    <w:p>
-      <w:pPr>
-        <w:rPr>
-          <w:rFonts w:ascii="Times New Roman" w:hAnsi="Times New Roman" w:cs="Times New Roman"/>
-          <w:b/>
-          <w:bCs/>
-          <w:sz w:val="28"/>
-          <w:szCs w:val="28"/>
-          <w:lang w:val="en-US"/>
-        </w:rPr>
-      </w:pPr>
-    </w:p>
-    <w:p>
-      <w:pPr>
-        <w:rPr>
-          <w:rFonts w:ascii="Times New Roman" w:hAnsi="Times New Roman" w:cs="Times New Roman"/>
-          <w:b/>
-          <w:bCs/>
-          <w:sz w:val="28"/>
-          <w:szCs w:val="28"/>
-          <w:lang w:val="en-US"/>
-        </w:rPr>
-      </w:pPr>
-    </w:p>
-    <w:p>
-      <w:pPr>
-        <w:rPr>
-          <w:rFonts w:ascii="Times New Roman" w:hAnsi="Times New Roman" w:cs="Times New Roman"/>
-          <w:b/>
-          <w:bCs/>
-          <w:sz w:val="28"/>
-          <w:szCs w:val="28"/>
-          <w:lang w:val="en-US"/>
-        </w:rPr>
-      </w:pPr>
-    </w:p>
-    <w:p>
-      <w:pPr>
-        <w:rPr>
-          <w:rFonts w:ascii="Times New Roman" w:hAnsi="Times New Roman" w:cs="Times New Roman"/>
-          <w:b/>
-          <w:bCs/>
-          <w:sz w:val="28"/>
-          <w:szCs w:val="28"/>
-          <w:lang w:val="en-US"/>
-        </w:rPr>
-      </w:pPr>
-    </w:p>
-    <w:p>
-      <w:pPr>
-        <w:rPr>
-          <w:rFonts w:ascii="Times New Roman" w:hAnsi="Times New Roman" w:cs="Times New Roman"/>
-          <w:b/>
-          <w:bCs/>
-          <w:sz w:val="28"/>
-          <w:szCs w:val="28"/>
-        </w:rPr>
-      </w:pPr>
-      <w:r>
-        <w:rPr>
-          <w:rFonts w:ascii="Times New Roman" w:hAnsi="Times New Roman" w:cs="Times New Roman"/>
-          <w:b/>
-          <w:bCs/>
-          <w:sz w:val="28"/>
-          <w:szCs w:val="28"/>
-          <w:lang w:val="en-US"/>
-        </w:rPr>
-        <w:lastRenderedPageBreak/>
-        <w:t xml:space="preserve">Question 05: </w:t>
-      </w:r>
-      <w:r>
-        <w:rPr>
-          <w:rFonts w:ascii="Times New Roman" w:hAnsi="Times New Roman" w:cs="Times New Roman"/>
-          <w:b/>
-          <w:bCs/>
-          <w:sz w:val="28"/>
-          <w:szCs w:val="28"/>
-        </w:rPr>
-        <w:t>Calculate the average monthly precipitation for the Östergotland region (list of stations is provided in the separate file) for the period 1993-2016. In orderto dothis, youwillfirst need to calculate the total monthly precipitation for each station before calculating the monthly average (by averaging over stations).</w:t>
-      </w:r>
-    </w:p>
-    <w:p>
-      <w:pPr>
-        <w:rPr>
-          <w:rFonts w:ascii="Times New Roman" w:hAnsi="Times New Roman" w:cs="Times New Roman"/>
-          <w:b/>
-          <w:bCs/>
-          <w:sz w:val="28"/>
-          <w:szCs w:val="28"/>
-        </w:rPr>
-      </w:pPr>
-    </w:p>
-    <w:p>
-      <w:pPr>
-        <w:rPr>
-          <w:rFonts w:ascii="Times New Roman" w:hAnsi="Times New Roman" w:cs="Times New Roman"/>
-          <w:b/>
-          <w:bCs/>
-          <w:sz w:val="28"/>
-          <w:szCs w:val="28"/>
-          <w:lang w:val="en-US"/>
-        </w:rPr>
-      </w:pPr>
-      <w:r>
-        <w:rPr>
-          <w:rFonts w:ascii="Times New Roman" w:hAnsi="Times New Roman" w:cs="Times New Roman"/>
-          <w:b/>
-          <w:bCs/>
-          <w:sz w:val="28"/>
-          <w:szCs w:val="28"/>
-          <w:lang w:val="en-US"/>
-        </w:rPr>
-        <w:t>Ans:</w:t>
-      </w:r>
-    </w:p>
-    <w:p>
-      <w:pPr>
-        <w:rPr>
-          <w:rFonts w:ascii="Times New Roman" w:hAnsi="Times New Roman" w:cs="Times New Roman"/>
-          <w:b/>
-          <w:bCs/>
-          <w:sz w:val="28"/>
-          <w:szCs w:val="28"/>
-          <w:lang w:val="en-US"/>
-        </w:rPr>
-      </w:pPr>
-    </w:p>
-    <w:p>
-      <w:pPr>
-        <w:rPr>
-          <w:rFonts w:ascii="Times New Roman" w:hAnsi="Times New Roman" w:cs="Times New Roman"/>
-          <w:sz w:val="28"/>
-          <w:szCs w:val="28"/>
-          <w:lang w:val="en-US"/>
-        </w:rPr>
-      </w:pPr>
-      <w:r>
-        <w:rPr>
-          <w:rFonts w:ascii="Times New Roman" w:hAnsi="Times New Roman" w:cs="Times New Roman"/>
-          <w:sz w:val="28"/>
-          <w:szCs w:val="28"/>
-          <w:lang w:val="en-US"/>
-        </w:rPr>
-        <w:t>Part – 00000</w:t>
-      </w:r>
-    </w:p>
-    <w:p>
-      <w:pPr>
-        <w:rPr>
-          <w:rFonts w:ascii="Times New Roman" w:hAnsi="Times New Roman" w:cs="Times New Roman"/>
-          <w:b/>
-          <w:bCs/>
-          <w:sz w:val="28"/>
-          <w:szCs w:val="28"/>
-          <w:lang w:val="en-US"/>
-        </w:rPr>
-      </w:pPr>
-    </w:p>
-    <w:p>
-      <w:pPr>
-        <w:rPr>
-          <w:rFonts w:ascii="Times New Roman" w:hAnsi="Times New Roman" w:cs="Times New Roman"/>
-          <w:sz w:val="28"/>
-          <w:szCs w:val="28"/>
-          <w:lang w:val="en-US"/>
-        </w:rPr>
-      </w:pPr>
-      <w:proofErr w:type="gramStart"/>
-      <w:r>
-        <w:rPr>
-          <w:rFonts w:ascii="Times New Roman" w:hAnsi="Times New Roman" w:cs="Times New Roman"/>
-          <w:sz w:val="28"/>
-          <w:szCs w:val="28"/>
-          <w:lang w:val="en-US"/>
-        </w:rPr>
-        <w:t>Row(</w:t>
-      </w:r>
-      <w:proofErr w:type="gramEnd"/>
-      <w:r>
-        <w:rPr>
-          <w:rFonts w:ascii="Times New Roman" w:hAnsi="Times New Roman" w:cs="Times New Roman"/>
-          <w:sz w:val="28"/>
-          <w:szCs w:val="28"/>
-          <w:lang w:val="en-US"/>
-        </w:rPr>
-        <w:t xml:space="preserve">year=2006, month=8, </w:t>
+        <w:t xml:space="preserve">year=1995, month=9, </w:t>
       </w:r>
       <w:proofErr w:type="spellStart"/>
       <w:r>
@@ -4992,37 +4673,26 @@
           <w:szCs w:val="28"/>
           <w:lang w:val="en-US"/>
         </w:rPr>
-        <w:t>=0.20211555959963598)</w:t>
-      </w:r>
-    </w:p>
-    <w:p>
-      <w:pPr>
-        <w:rPr>
-          <w:rFonts w:ascii="Times New Roman" w:hAnsi="Times New Roman" w:cs="Times New Roman"/>
-          <w:sz w:val="28"/>
-          <w:szCs w:val="28"/>
-          <w:lang w:val="en-US"/>
-        </w:rPr>
-      </w:pPr>
-      <w:proofErr w:type="gramStart"/>
-      <w:r>
-        <w:rPr>
-          <w:rFonts w:ascii="Times New Roman" w:hAnsi="Times New Roman" w:cs="Times New Roman"/>
-          <w:sz w:val="28"/>
-          <w:szCs w:val="28"/>
-          <w:lang w:val="en-US"/>
-        </w:rPr>
-        <w:t>Row(</w:t>
-      </w:r>
-      <w:proofErr w:type="gramEnd"/>
-      <w:r>
-        <w:rPr>
-          <w:rFonts w:ascii="Times New Roman" w:hAnsi="Times New Roman" w:cs="Times New Roman"/>
-          <w:sz w:val="28"/>
-          <w:szCs w:val="28"/>
-          <w:lang w:val="en-US"/>
-        </w:rPr>
-        <w:t xml:space="preserve">year=1995, month=9, </w:t>
+        <w:t>=134.55)</w:t>
+      </w:r>
+    </w:p>
+    <w:p>
+      <w:pPr>
+        <w:rPr>
+          <w:rFonts w:ascii="Times New Roman" w:hAnsi="Times New Roman" w:cs="Times New Roman"/>
+          <w:sz w:val="28"/>
+          <w:szCs w:val="28"/>
+          <w:lang w:val="en-US"/>
+        </w:rPr>
+      </w:pPr>
+      <w:r>
+        <w:rPr>
+          <w:rFonts w:ascii="Times New Roman" w:hAnsi="Times New Roman" w:cs="Times New Roman"/>
+          <w:sz w:val="28"/>
+          <w:szCs w:val="28"/>
+          <w:lang w:val="en-US"/>
+        </w:rPr>
+        <w:t xml:space="preserve">Row(year=2012, month=6, </w:t>
       </w:r>
       <w:proofErr w:type="spellStart"/>
       <w:r>
@@ -5042,135 +4712,7 @@
           <w:szCs w:val="28"/>
           <w:lang w:val="en-US"/>
         </w:rPr>
-        <w:t>=0.18910751932536896)</w:t>
-      </w:r>
-    </w:p>
-    <w:p>
-      <w:pPr>
-        <w:rPr>
-          <w:rFonts w:ascii="Times New Roman" w:hAnsi="Times New Roman" w:cs="Times New Roman"/>
-          <w:sz w:val="28"/>
-          <w:szCs w:val="28"/>
-          <w:lang w:val="en-US"/>
-        </w:rPr>
-      </w:pPr>
-    </w:p>
-    <w:p>
-      <w:pPr>
-        <w:rPr>
-          <w:rFonts w:ascii="Times New Roman" w:hAnsi="Times New Roman" w:cs="Times New Roman"/>
-          <w:sz w:val="28"/>
-          <w:szCs w:val="28"/>
-          <w:lang w:val="en-US"/>
-        </w:rPr>
-      </w:pPr>
-      <w:r>
-        <w:rPr>
-          <w:rFonts w:ascii="Times New Roman" w:hAnsi="Times New Roman" w:cs="Times New Roman"/>
-          <w:sz w:val="28"/>
-          <w:szCs w:val="28"/>
-          <w:lang w:val="en-US"/>
-        </w:rPr>
-        <w:t>Part. – 00002</w:t>
-      </w:r>
-    </w:p>
-    <w:p>
-      <w:pPr>
-        <w:rPr>
-          <w:rFonts w:ascii="Times New Roman" w:hAnsi="Times New Roman" w:cs="Times New Roman"/>
-          <w:sz w:val="28"/>
-          <w:szCs w:val="28"/>
-          <w:lang w:val="en-US"/>
-        </w:rPr>
-      </w:pPr>
-    </w:p>
-    <w:p>
-      <w:pPr>
-        <w:rPr>
-          <w:rFonts w:ascii="Times New Roman" w:hAnsi="Times New Roman" w:cs="Times New Roman"/>
-          <w:sz w:val="28"/>
-          <w:szCs w:val="28"/>
-          <w:lang w:val="en-US"/>
-        </w:rPr>
-      </w:pPr>
-      <w:proofErr w:type="gramStart"/>
-      <w:r>
-        <w:rPr>
-          <w:rFonts w:ascii="Times New Roman" w:hAnsi="Times New Roman" w:cs="Times New Roman"/>
-          <w:sz w:val="28"/>
-          <w:szCs w:val="28"/>
-          <w:lang w:val="en-US"/>
-        </w:rPr>
-        <w:t>Row(</w:t>
-      </w:r>
-      <w:proofErr w:type="gramEnd"/>
-      <w:r>
-        <w:rPr>
-          <w:rFonts w:ascii="Times New Roman" w:hAnsi="Times New Roman" w:cs="Times New Roman"/>
-          <w:sz w:val="28"/>
-          <w:szCs w:val="28"/>
-          <w:lang w:val="en-US"/>
-        </w:rPr>
-        <w:t xml:space="preserve">year=2012, month=6, </w:t>
-      </w:r>
-      <w:proofErr w:type="spellStart"/>
-      <w:r>
-        <w:rPr>
-          <w:rFonts w:ascii="Times New Roman" w:hAnsi="Times New Roman" w:cs="Times New Roman"/>
-          <w:sz w:val="28"/>
-          <w:szCs w:val="28"/>
-          <w:lang w:val="en-US"/>
-        </w:rPr>
-        <w:t>Avgmontlytemperature</w:t>
-      </w:r>
-      <w:proofErr w:type="spellEnd"/>
-      <w:r>
-        <w:rPr>
-          <w:rFonts w:ascii="Times New Roman" w:hAnsi="Times New Roman" w:cs="Times New Roman"/>
-          <w:sz w:val="28"/>
-          <w:szCs w:val="28"/>
-          <w:lang w:val="en-US"/>
-        </w:rPr>
-        <w:t>=0.185978898007034)</w:t>
-      </w:r>
-    </w:p>
-    <w:p>
-      <w:pPr>
-        <w:rPr>
-          <w:rFonts w:ascii="Times New Roman" w:hAnsi="Times New Roman" w:cs="Times New Roman"/>
-          <w:sz w:val="28"/>
-          <w:szCs w:val="28"/>
-          <w:lang w:val="en-US"/>
-        </w:rPr>
-      </w:pPr>
-      <w:r>
-        <w:rPr>
-          <w:rFonts w:ascii="Times New Roman" w:hAnsi="Times New Roman" w:cs="Times New Roman"/>
-          <w:sz w:val="28"/>
-          <w:szCs w:val="28"/>
-          <w:lang w:val="en-US"/>
-        </w:rPr>
-        <w:t xml:space="preserve">Row(year=2000, month=7, </w:t>
-      </w:r>
-      <w:proofErr w:type="spellStart"/>
-      <w:r>
-        <w:rPr>
-          <w:rFonts w:ascii="Times New Roman" w:hAnsi="Times New Roman" w:cs="Times New Roman"/>
-          <w:sz w:val="28"/>
-          <w:szCs w:val="28"/>
-          <w:lang w:val="en-US"/>
-        </w:rPr>
-        <w:t>Avgmontlytemperature</w:t>
-      </w:r>
-      <w:proofErr w:type="spellEnd"/>
-      <w:r>
-        <w:rPr>
-          <w:rFonts w:ascii="Times New Roman" w:hAnsi="Times New Roman" w:cs="Times New Roman"/>
-          <w:sz w:val="28"/>
-          <w:szCs w:val="28"/>
-          <w:lang w:val="en-US"/>
-        </w:rPr>
-        <w:t>=0.18489453390791555)</w:t>
+        <w:t>=132.19999999999996)</w:t>
       </w:r>
     </w:p>
     <w:sectPr>

</xml_diff>